<commit_message>
Assertion Updated from Junit to TestNG
</commit_message>
<xml_diff>
--- a/README.docx
+++ b/README.docx
@@ -813,23 +813,23 @@
             </w14:solidFill>
           </w14:textFill>
         </w:rPr>
-        <w:t>content type is JSON</w:t>
-      </w:r>
-      <w:r>
-        <w:rPr>
-          <w:rFonts w:ascii="Helvetica" w:hAnsi="Helvetica"/>
-          <w:outline w:val="0"/>
-          <w:color w:val="24292f"/>
-          <w:shd w:val="clear" w:color="auto" w:fill="ffffff"/>
-          <w:rtl w:val="0"/>
-          <w:lang w:val="en-US"/>
-          <w14:textFill>
-            <w14:solidFill>
-              <w14:srgbClr w14:val="24292F"/>
-            </w14:solidFill>
-          </w14:textFill>
-        </w:rPr>
-        <w:t xml:space="preserve"> and </w:t>
+        <w:t xml:space="preserve">content type is </w:t>
+      </w:r>
+      <w:r>
+        <w:rPr>
+          <w:rFonts w:ascii="Helvetica" w:hAnsi="Helvetica"/>
+          <w:outline w:val="0"/>
+          <w:color w:val="24292f"/>
+          <w:shd w:val="clear" w:color="auto" w:fill="ffffff"/>
+          <w:rtl w:val="0"/>
+          <w:lang w:val="en-US"/>
+          <w14:textFill>
+            <w14:solidFill>
+              <w14:srgbClr w14:val="24292F"/>
+            </w14:solidFill>
+          </w14:textFill>
+        </w:rPr>
+        <w:t xml:space="preserve">html and </w:t>
         <w:tab/>
         <w:tab/>
       </w:r>
@@ -1059,6 +1059,29 @@
         </w:rPr>
         <w:t xml:space="preserve">Few common points like </w:t>
       </w:r>
+    </w:p>
+    <w:p>
+      <w:pPr>
+        <w:pStyle w:val="Default"/>
+        <w:bidi w:val="0"/>
+        <w:spacing w:before="0" w:line="240" w:lineRule="auto"/>
+        <w:ind w:left="0" w:right="0" w:firstLine="0"/>
+        <w:jc w:val="left"/>
+        <w:rPr>
+          <w:rFonts w:ascii="Helvetica" w:cs="Helvetica" w:hAnsi="Helvetica" w:eastAsia="Helvetica"/>
+          <w:outline w:val="0"/>
+          <w:color w:val="24292f"/>
+          <w:sz w:val="20"/>
+          <w:szCs w:val="20"/>
+          <w:shd w:val="clear" w:color="auto" w:fill="ffffff"/>
+          <w:rtl w:val="0"/>
+          <w14:textFill>
+            <w14:solidFill>
+              <w14:srgbClr w14:val="24292F"/>
+            </w14:solidFill>
+          </w14:textFill>
+        </w:rPr>
+      </w:pPr>
     </w:p>
     <w:p>
       <w:pPr>
@@ -1103,53 +1126,7 @@
             </w14:solidFill>
           </w14:textFill>
         </w:rPr>
-        <w:t>Working on few points like creating a testNG.xml</w:t>
-      </w:r>
-    </w:p>
-    <w:p>
-      <w:pPr>
-        <w:pStyle w:val="Default"/>
-        <w:numPr>
-          <w:ilvl w:val="1"/>
-          <w:numId w:val="2"/>
-        </w:numPr>
-        <w:bidi w:val="0"/>
-        <w:spacing w:before="0" w:line="240" w:lineRule="auto"/>
-        <w:ind w:right="0"/>
-        <w:jc w:val="left"/>
-        <w:rPr>
-          <w:rFonts w:ascii="Helvetica" w:hAnsi="Helvetica"/>
-          <w:outline w:val="0"/>
-          <w:color w:val="24292f"/>
-          <w:sz w:val="20"/>
-          <w:szCs w:val="20"/>
-          <w:shd w:val="clear" w:color="auto" w:fill="ffffff"/>
-          <w:rtl w:val="0"/>
-          <w:lang w:val="en-US"/>
-          <w14:textFill>
-            <w14:solidFill>
-              <w14:srgbClr w14:val="24292F"/>
-            </w14:solidFill>
-          </w14:textFill>
-        </w:rPr>
-      </w:pPr>
-      <w:r>
-        <w:rPr>
-          <w:rFonts w:ascii="Helvetica" w:hAnsi="Helvetica"/>
-          <w:outline w:val="0"/>
-          <w:color w:val="24292f"/>
-          <w:sz w:val="20"/>
-          <w:szCs w:val="20"/>
-          <w:shd w:val="clear" w:color="auto" w:fill="ffffff"/>
-          <w:rtl w:val="0"/>
-          <w:lang w:val="en-US"/>
-          <w14:textFill>
-            <w14:solidFill>
-              <w14:srgbClr w14:val="24292F"/>
-            </w14:solidFill>
-          </w14:textFill>
-        </w:rPr>
-        <w:t>Working on adding a man file so execution can be done via command prompt</w:t>
+        <w:t>Working on adding a mvn file so execution can be done via command prompt</w:t>
       </w:r>
     </w:p>
     <w:p>

</xml_diff>